<commit_message>
Checkpoint from VS Code for cloud agent session
</commit_message>
<xml_diff>
--- a/assets/templates/contratos/leasing/Anexos/ANEXO I - ESPECIFICAÇÕES TECNICAS E PROPOSTA COMERCIAL (Residencial).docx
+++ b/assets/templates/contratos/leasing/Anexos/ANEXO I - ESPECIFICAÇÕES TECNICAS E PROPOSTA COMERCIAL (Residencial).docx
@@ -162,199 +162,68 @@
           <w:rStyle w:val="s1"/>
           <w:rFonts w:ascii="Times New Roman" w:hAnsi="Times New Roman" w:cs="Times New Roman"/>
         </w:rPr>
-        <w:t>• Nome Empresarial: {{razaoSocial}}</w:t>
-      </w:r>
-    </w:p>
-    <w:p>
-      <w:pPr>
-        <w:rPr>
-          <w:rStyle w:val="s1"/>
-          <w:rFonts w:ascii="Times New Roman" w:hAnsi="Times New Roman" w:cs="Times New Roman"/>
-        </w:rPr>
-      </w:pPr>
-      <w:r>
-        <w:rPr>
-          <w:rStyle w:val="s1"/>
-          <w:rFonts w:ascii="Times New Roman" w:hAnsi="Times New Roman" w:cs="Times New Roman"/>
-        </w:rPr>
-        <w:t>• CNPJ: {{cnpj}}</w:t>
-      </w:r>
-    </w:p>
-    <w:p>
-      <w:pPr>
-        <w:rPr>
-          <w:rStyle w:val="s1"/>
-          <w:rFonts w:ascii="Times New Roman" w:hAnsi="Times New Roman" w:cs="Times New Roman"/>
-        </w:rPr>
-      </w:pPr>
-      <w:r>
-        <w:rPr>
-          <w:rStyle w:val="s1"/>
-          <w:rFonts w:ascii="Times New Roman" w:hAnsi="Times New Roman" w:cs="Times New Roman"/>
-        </w:rPr>
-        <w:t>• Endereço: {{enderecoContratada}}</w:t>
-      </w:r>
-    </w:p>
-    <w:p>
-      <w:pPr>
-        <w:rPr>
-          <w:rStyle w:val="s1"/>
-          <w:rFonts w:ascii="Times New Roman" w:hAnsi="Times New Roman" w:cs="Times New Roman"/>
-        </w:rPr>
-      </w:pPr>
-    </w:p>
-    <w:p>
-      <w:pPr>
-        <w:rPr>
-          <w:rStyle w:val="s1"/>
+        <w:t xml:space="preserve">• Nome </w:t>
+      </w:r>
+      <w:r>
+        <w:rPr>
+          <w:rStyle w:val="s1"/>
+          <w:rFonts w:ascii="Times New Roman" w:hAnsi="Times New Roman" w:cs="Times New Roman"/>
+        </w:rPr>
+        <w:t xml:space="preserve">Empresarial: </w:t>
+      </w:r>
+      <w:r>
+        <w:rPr>
           <w:rFonts w:ascii="Times New Roman" w:hAnsi="Times New Roman" w:cs="Times New Roman"/>
           <w:b/>
           <w:bCs/>
         </w:rPr>
-      </w:pPr>
-      <w:r>
-        <w:rPr>
-          <w:rStyle w:val="s1"/>
+        <w:t>LEANDRO LIMA RIBEIRO FRANCA</w:t>
+      </w:r>
+    </w:p>
+    <w:p>
+      <w:pPr>
+        <w:rPr>
+          <w:rStyle w:val="s1"/>
+          <w:rFonts w:ascii="Times New Roman" w:hAnsi="Times New Roman" w:cs="Times New Roman"/>
+        </w:rPr>
+      </w:pPr>
+      <w:r>
+        <w:rPr>
+          <w:rStyle w:val="s1"/>
+          <w:rFonts w:ascii="Times New Roman" w:hAnsi="Times New Roman" w:cs="Times New Roman"/>
+        </w:rPr>
+        <w:t>• CNPJ</w:t>
+      </w:r>
+      <w:r>
+        <w:rPr>
+          <w:rStyle w:val="s1"/>
+          <w:rFonts w:ascii="Times New Roman" w:hAnsi="Times New Roman" w:cs="Times New Roman"/>
+        </w:rPr>
+        <w:t xml:space="preserve">: </w:t>
+      </w:r>
+      <w:r>
+        <w:rPr>
           <w:rFonts w:ascii="Times New Roman" w:hAnsi="Times New Roman" w:cs="Times New Roman"/>
           <w:b/>
           <w:bCs/>
-        </w:rPr>
-        <w:t>3. ESPECIFICAÇÕES TÉCNICAS DO SISTEMA</w:t>
-      </w:r>
-    </w:p>
-    <w:p>
-      <w:pPr>
-        <w:rPr>
-          <w:rStyle w:val="s1"/>
-          <w:rFonts w:ascii="Times New Roman" w:hAnsi="Times New Roman" w:cs="Times New Roman"/>
-        </w:rPr>
-      </w:pPr>
-      <w:r>
-        <w:rPr>
-          <w:rStyle w:val="s1"/>
-          <w:rFonts w:ascii="Times New Roman" w:hAnsi="Times New Roman" w:cs="Times New Roman"/>
-        </w:rPr>
-        <w:t>• Potência Instalada Total (kWp): {{potencia}} kWp</w:t>
-      </w:r>
-    </w:p>
-    <w:p>
-      <w:pPr>
-        <w:rPr>
-          <w:rStyle w:val="s1"/>
-          <w:rFonts w:ascii="Times New Roman" w:hAnsi="Times New Roman" w:cs="Times New Roman"/>
-        </w:rPr>
-      </w:pPr>
-      <w:r>
-        <w:rPr>
-          <w:rStyle w:val="s1"/>
-          <w:rFonts w:ascii="Times New Roman" w:hAnsi="Times New Roman" w:cs="Times New Roman"/>
-        </w:rPr>
-        <w:t>• Topologia: Híbrido / On-Grid (conforme projeto técnico)</w:t>
-      </w:r>
-    </w:p>
-    <w:p>
-      <w:pPr>
-        <w:rPr>
-          <w:rStyle w:val="s1"/>
-          <w:rFonts w:ascii="Times New Roman" w:hAnsi="Times New Roman" w:cs="Times New Roman"/>
-        </w:rPr>
-      </w:pPr>
-      <w:r>
-        <w:rPr>
-          <w:rStyle w:val="s1"/>
-          <w:rFonts w:ascii="Times New Roman" w:hAnsi="Times New Roman" w:cs="Times New Roman"/>
-        </w:rPr>
-        <w:t>• Módulos Fotovoltaicos: {{modulosFV}}</w:t>
-      </w:r>
-    </w:p>
-    <w:p>
-      <w:pPr>
-        <w:rPr>
-          <w:rStyle w:val="s1"/>
-          <w:rFonts w:ascii="Times New Roman" w:hAnsi="Times New Roman" w:cs="Times New Roman"/>
-        </w:rPr>
-      </w:pPr>
-      <w:r>
-        <w:rPr>
-          <w:rStyle w:val="s1"/>
-          <w:rFonts w:ascii="Times New Roman" w:hAnsi="Times New Roman" w:cs="Times New Roman"/>
-        </w:rPr>
-        <w:t>• Inversores: {{inversoresFV}}</w:t>
-      </w:r>
-    </w:p>
-    <w:p>
-      <w:pPr>
-        <w:rPr>
-          <w:rStyle w:val="s1"/>
-          <w:rFonts w:ascii="Times New Roman" w:hAnsi="Times New Roman" w:cs="Times New Roman"/>
-        </w:rPr>
-      </w:pPr>
-      <w:r>
-        <w:rPr>
-          <w:rStyle w:val="s1"/>
-          <w:rFonts w:ascii="Times New Roman" w:hAnsi="Times New Roman" w:cs="Times New Roman"/>
-        </w:rPr>
-        <w:t>• Garantias de Fábrica:</w:t>
-      </w:r>
-    </w:p>
-    <w:p>
-      <w:pPr>
-        <w:rPr>
-          <w:rStyle w:val="s1"/>
-          <w:rFonts w:ascii="Times New Roman" w:hAnsi="Times New Roman" w:cs="Times New Roman"/>
-        </w:rPr>
-      </w:pPr>
-      <w:r>
-        <w:rPr>
-          <w:rStyle w:val="s1"/>
-          <w:rFonts w:ascii="Times New Roman" w:hAnsi="Times New Roman" w:cs="Times New Roman"/>
-        </w:rPr>
-        <w:t xml:space="preserve">  - Módulos: Garantia padrão de performance e produto conforme fabricante</w:t>
-      </w:r>
-    </w:p>
-    <w:p>
-      <w:pPr>
-        <w:rPr>
-          <w:rStyle w:val="s1"/>
-          <w:rFonts w:ascii="Times New Roman" w:hAnsi="Times New Roman" w:cs="Times New Roman"/>
-        </w:rPr>
-      </w:pPr>
-      <w:r>
-        <w:rPr>
-          <w:rStyle w:val="s1"/>
-          <w:rFonts w:ascii="Times New Roman" w:hAnsi="Times New Roman" w:cs="Times New Roman"/>
-        </w:rPr>
-        <w:t xml:space="preserve">  - Inversores: Garantia mínima conforme fabricante</w:t>
-      </w:r>
-    </w:p>
-    <w:p>
-      <w:pPr>
-        <w:rPr>
-          <w:rStyle w:val="s1"/>
-          <w:rFonts w:ascii="Times New Roman" w:hAnsi="Times New Roman" w:cs="Times New Roman"/>
-        </w:rPr>
-      </w:pPr>
-      <w:r>
-        <w:rPr>
-          <w:rStyle w:val="s1"/>
-          <w:rFonts w:ascii="Times New Roman" w:hAnsi="Times New Roman" w:cs="Times New Roman"/>
-        </w:rPr>
-        <w:t xml:space="preserve">  - Estruturas: Garantia de integridade mecânica conforme fabricante</w:t>
-      </w:r>
-    </w:p>
-    <w:p>
-      <w:pPr>
-        <w:rPr>
-          <w:rStyle w:val="s1"/>
-          <w:rFonts w:ascii="Times New Roman" w:hAnsi="Times New Roman" w:cs="Times New Roman"/>
-        </w:rPr>
-      </w:pPr>
-      <w:r>
-        <w:rPr>
-          <w:rStyle w:val="s1"/>
-          <w:rFonts w:ascii="Times New Roman" w:hAnsi="Times New Roman" w:cs="Times New Roman"/>
-        </w:rPr>
-        <w:t>• Memorial descritivo: conforme projeto técnico previamente aprovado.</w:t>
+          <w:color w:val="000000"/>
+        </w:rPr>
+        <w:t>60.434.015/0001-90</w:t>
+      </w:r>
+    </w:p>
+    <w:p>
+      <w:r>
+        <w:rPr>
+          <w:rStyle w:val="s1"/>
+          <w:rFonts w:ascii="Times New Roman" w:hAnsi="Times New Roman" w:cs="Times New Roman"/>
+        </w:rPr>
+        <w:t xml:space="preserve">• Endereço: </w:t>
+      </w:r>
+      <w:r>
+        <w:rPr>
+          <w:rFonts w:ascii="Times New Roman" w:hAnsi="Times New Roman" w:cs="Times New Roman"/>
+        </w:rPr>
+        <w:t>RUA GOIANAZ QD 15 L 5, CONJ. MIRRAGE, ANAPOLIS-GO, 75070-180</w:t>
       </w:r>
     </w:p>
     <w:p>
@@ -381,6 +250,168 @@
           <w:b/>
           <w:bCs/>
         </w:rPr>
+        <w:t>3. ESPECIFICAÇÕES TÉCNICAS DO SISTEMA</w:t>
+      </w:r>
+    </w:p>
+    <w:p>
+      <w:pPr>
+        <w:rPr>
+          <w:rStyle w:val="s1"/>
+          <w:rFonts w:ascii="Times New Roman" w:hAnsi="Times New Roman" w:cs="Times New Roman"/>
+        </w:rPr>
+      </w:pPr>
+      <w:r>
+        <w:rPr>
+          <w:rStyle w:val="s1"/>
+          <w:rFonts w:ascii="Times New Roman" w:hAnsi="Times New Roman" w:cs="Times New Roman"/>
+        </w:rPr>
+        <w:t>• Potência Instalada Total (kWp): {{potencia}} kWp</w:t>
+      </w:r>
+    </w:p>
+    <w:p>
+      <w:pPr>
+        <w:rPr>
+          <w:rStyle w:val="s1"/>
+          <w:rFonts w:ascii="Times New Roman" w:hAnsi="Times New Roman" w:cs="Times New Roman"/>
+        </w:rPr>
+      </w:pPr>
+      <w:r>
+        <w:rPr>
+          <w:rStyle w:val="s1"/>
+          <w:rFonts w:ascii="Times New Roman" w:hAnsi="Times New Roman" w:cs="Times New Roman"/>
+        </w:rPr>
+        <w:t>• Topologia: Híbrido / On-Grid (conforme projeto técnico)</w:t>
+      </w:r>
+    </w:p>
+    <w:p>
+      <w:pPr>
+        <w:rPr>
+          <w:rStyle w:val="s1"/>
+          <w:rFonts w:ascii="Times New Roman" w:hAnsi="Times New Roman" w:cs="Times New Roman"/>
+        </w:rPr>
+      </w:pPr>
+      <w:r>
+        <w:rPr>
+          <w:rStyle w:val="s1"/>
+          <w:rFonts w:ascii="Times New Roman" w:hAnsi="Times New Roman" w:cs="Times New Roman"/>
+        </w:rPr>
+        <w:t>• Módulos Fotovoltaicos: {{modulosFV}}</w:t>
+      </w:r>
+    </w:p>
+    <w:p>
+      <w:pPr>
+        <w:rPr>
+          <w:rStyle w:val="s1"/>
+          <w:rFonts w:ascii="Times New Roman" w:hAnsi="Times New Roman" w:cs="Times New Roman"/>
+        </w:rPr>
+      </w:pPr>
+      <w:r>
+        <w:rPr>
+          <w:rStyle w:val="s1"/>
+          <w:rFonts w:ascii="Times New Roman" w:hAnsi="Times New Roman" w:cs="Times New Roman"/>
+        </w:rPr>
+        <w:t>• Inversores: {{inversoresFV}}</w:t>
+      </w:r>
+    </w:p>
+    <w:p>
+      <w:pPr>
+        <w:rPr>
+          <w:rStyle w:val="s1"/>
+          <w:rFonts w:ascii="Times New Roman" w:hAnsi="Times New Roman" w:cs="Times New Roman"/>
+        </w:rPr>
+      </w:pPr>
+      <w:r>
+        <w:rPr>
+          <w:rStyle w:val="s1"/>
+          <w:rFonts w:ascii="Times New Roman" w:hAnsi="Times New Roman" w:cs="Times New Roman"/>
+        </w:rPr>
+        <w:t>• Garantias de Fábrica:</w:t>
+      </w:r>
+    </w:p>
+    <w:p>
+      <w:pPr>
+        <w:rPr>
+          <w:rStyle w:val="s1"/>
+          <w:rFonts w:ascii="Times New Roman" w:hAnsi="Times New Roman" w:cs="Times New Roman"/>
+        </w:rPr>
+      </w:pPr>
+      <w:r>
+        <w:rPr>
+          <w:rStyle w:val="s1"/>
+          <w:rFonts w:ascii="Times New Roman" w:hAnsi="Times New Roman" w:cs="Times New Roman"/>
+        </w:rPr>
+        <w:t xml:space="preserve">  - Módulos: Garantia padrão de performance e produto conforme fabricante</w:t>
+      </w:r>
+    </w:p>
+    <w:p>
+      <w:pPr>
+        <w:rPr>
+          <w:rStyle w:val="s1"/>
+          <w:rFonts w:ascii="Times New Roman" w:hAnsi="Times New Roman" w:cs="Times New Roman"/>
+        </w:rPr>
+      </w:pPr>
+      <w:r>
+        <w:rPr>
+          <w:rStyle w:val="s1"/>
+          <w:rFonts w:ascii="Times New Roman" w:hAnsi="Times New Roman" w:cs="Times New Roman"/>
+        </w:rPr>
+        <w:t xml:space="preserve">  - Inversores: Garantia mínima conforme fabricante</w:t>
+      </w:r>
+    </w:p>
+    <w:p>
+      <w:pPr>
+        <w:rPr>
+          <w:rStyle w:val="s1"/>
+          <w:rFonts w:ascii="Times New Roman" w:hAnsi="Times New Roman" w:cs="Times New Roman"/>
+        </w:rPr>
+      </w:pPr>
+      <w:r>
+        <w:rPr>
+          <w:rStyle w:val="s1"/>
+          <w:rFonts w:ascii="Times New Roman" w:hAnsi="Times New Roman" w:cs="Times New Roman"/>
+        </w:rPr>
+        <w:t xml:space="preserve">  - Estruturas: Garantia de integridade mecânica conforme fabricante</w:t>
+      </w:r>
+    </w:p>
+    <w:p>
+      <w:pPr>
+        <w:rPr>
+          <w:rStyle w:val="s1"/>
+          <w:rFonts w:ascii="Times New Roman" w:hAnsi="Times New Roman" w:cs="Times New Roman"/>
+        </w:rPr>
+      </w:pPr>
+      <w:r>
+        <w:rPr>
+          <w:rStyle w:val="s1"/>
+          <w:rFonts w:ascii="Times New Roman" w:hAnsi="Times New Roman" w:cs="Times New Roman"/>
+        </w:rPr>
+        <w:t>• Memorial descritivo: conforme projeto técnico previamente aprovado.</w:t>
+      </w:r>
+    </w:p>
+    <w:p>
+      <w:pPr>
+        <w:rPr>
+          <w:rStyle w:val="s1"/>
+          <w:rFonts w:ascii="Times New Roman" w:hAnsi="Times New Roman" w:cs="Times New Roman"/>
+        </w:rPr>
+      </w:pPr>
+    </w:p>
+    <w:p>
+      <w:pPr>
+        <w:rPr>
+          <w:rStyle w:val="s1"/>
+          <w:rFonts w:ascii="Times New Roman" w:hAnsi="Times New Roman" w:cs="Times New Roman"/>
+          <w:b/>
+          <w:bCs/>
+        </w:rPr>
+      </w:pPr>
+      <w:r>
+        <w:rPr>
+          <w:rStyle w:val="s1"/>
+          <w:rFonts w:ascii="Times New Roman" w:hAnsi="Times New Roman" w:cs="Times New Roman"/>
+          <w:b/>
+          <w:bCs/>
+        </w:rPr>
         <w:lastRenderedPageBreak/>
         <w:t>4. CONDIÇÕES COMERCIAIS</w:t>
       </w:r>
@@ -890,18 +921,43 @@
     </w:p>
     <w:p>
       <w:pPr>
-        <w:rPr>
-          <w:rStyle w:val="s1"/>
-          <w:rFonts w:ascii="Times New Roman" w:hAnsi="Times New Roman" w:cs="Times New Roman"/>
-        </w:rPr>
-      </w:pPr>
-      <w:r>
-        <w:rPr>
-          <w:rStyle w:val="s1"/>
-          <w:rFonts w:ascii="Times New Roman" w:hAnsi="Times New Roman" w:cs="Times New Roman"/>
-        </w:rPr>
-        <w:t>{{razaoSocial}}</w:t>
-      </w:r>
+        <w:pStyle w:val="p1"/>
+        <w:spacing w:line="276" w:lineRule="auto"/>
+        <w:rPr>
+          <w:b/>
+          <w:bCs/>
+        </w:rPr>
+      </w:pPr>
+      <w:r>
+        <w:rPr>
+          <w:b/>
+          <w:bCs/>
+        </w:rPr>
+        <w:t>LEANDRO LIMA RIBEIRO FRANCA</w:t>
+      </w:r>
+      <w:r>
+        <w:rPr>
+          <w:b/>
+          <w:bCs/>
+        </w:rPr>
+        <w:t>/</w:t>
+      </w:r>
+      <w:r>
+        <w:rPr>
+          <w:b/>
+          <w:bCs/>
+          <w:color w:val="000000"/>
+        </w:rPr>
+        <w:t>60.434.015/0001-90</w:t>
+      </w:r>
+    </w:p>
+    <w:p>
+      <w:pPr>
+        <w:rPr>
+          <w:rStyle w:val="s1"/>
+          <w:rFonts w:ascii="Times New Roman" w:hAnsi="Times New Roman" w:cs="Times New Roman"/>
+        </w:rPr>
+      </w:pPr>
     </w:p>
     <w:sectPr>
       <w:headerReference w:type="even" r:id="rId8"/>
@@ -957,6 +1013,11 @@
         <w:docPartUnique/>
       </w:docPartObj>
     </w:sdtPr>
+    <w:sdtEndPr>
+      <w:rPr>
+        <w:rStyle w:val="PageNumber"/>
+      </w:rPr>
+    </w:sdtEndPr>
     <w:sdtContent>
       <w:p>
         <w:pPr>
@@ -1004,6 +1065,11 @@
         <w:docPartUnique/>
       </w:docPartObj>
     </w:sdtPr>
+    <w:sdtEndPr>
+      <w:rPr>
+        <w:rStyle w:val="PageNumber"/>
+      </w:rPr>
+    </w:sdtEndPr>
     <w:sdtContent>
       <w:p>
         <w:pPr>
@@ -1336,6 +1402,11 @@
     <w:pPr>
       <w:pStyle w:val="Header"/>
     </w:pPr>
+    <w:r>
+      <w:rPr>
+        <w:noProof/>
+      </w:rPr>
+    </w:r>
     <w:r>
       <w:rPr>
         <w:noProof/>
@@ -1570,6 +1641,11 @@
     <w:pPr>
       <w:pStyle w:val="Header"/>
     </w:pPr>
+    <w:r>
+      <w:rPr>
+        <w:noProof/>
+      </w:rPr>
+    </w:r>
     <w:r>
       <w:rPr>
         <w:noProof/>

</xml_diff>